<commit_message>
cập nhật tài liệu và thêm sql
</commit_message>
<xml_diff>
--- a/Detai07_STTnhom_LeVanToan_TranVuHoangSon.docx
+++ b/Detai07_STTnhom_LeVanToan_TranVuHoangSon.docx
@@ -23,7 +23,7 @@
     <w:sdt>
       <w:sdtPr>
         <w:rPr>
-          <w:rFonts w:eastAsiaTheme="minorHAnsi" w:cs="Times New Roman"/>
+          <w:rFonts w:asciiTheme="minorHAnsi" w:eastAsiaTheme="minorHAnsi" w:hAnsiTheme="minorHAnsi" w:cs="Times New Roman"/>
           <w:b w:val="0"/>
           <w:sz w:val="22"/>
           <w:szCs w:val="22"/>
@@ -17949,15 +17949,7 @@
           <w:color w:val="212529"/>
           <w:shd w:val="clear" w:color="auto" w:fill="F8F9FA"/>
         </w:rPr>
-        <w:t xml:space="preserve"> </w:t>
-      </w:r>
-      <w:r>
-        <w:rPr>
-          <w:rFonts w:ascii="Times New Roman" w:hAnsi="Times New Roman" w:cs="Times New Roman"/>
-          <w:color w:val="212529"/>
-          <w:shd w:val="clear" w:color="auto" w:fill="F8F9FA"/>
-        </w:rPr>
-        <w:t>(</w:t>
+        <w:t xml:space="preserve"> (</w:t>
       </w:r>
       <w:proofErr w:type="gramStart"/>
       <w:r>
@@ -21027,77 +21019,540 @@
     </w:p>
     <w:p>
       <w:pPr>
-        <w:pStyle w:val="ListParagraph"/>
-        <w:ind w:left="1080"/>
-        <w:rPr>
-          <w:rFonts w:ascii="Times New Roman" w:hAnsi="Times New Roman" w:cs="Times New Roman"/>
-          <w:sz w:val="26"/>
-          <w:szCs w:val="26"/>
-        </w:rPr>
-      </w:pPr>
-      <w:r>
-        <w:rPr>
-          <w:rFonts w:ascii="Times New Roman" w:hAnsi="Times New Roman" w:cs="Times New Roman"/>
-          <w:sz w:val="26"/>
-          <w:szCs w:val="26"/>
-        </w:rPr>
-        <w:t xml:space="preserve">+ Integrity Testing </w:t>
+        <w:pStyle w:val="Heading3"/>
+      </w:pPr>
+      <w:r>
+        <w:t xml:space="preserve">Integrity </w:t>
+      </w:r>
+      <w:proofErr w:type="gramStart"/>
+      <w:r>
+        <w:t xml:space="preserve">Testing </w:t>
+      </w:r>
+      <w:r>
+        <w:t xml:space="preserve"> (</w:t>
+      </w:r>
+      <w:proofErr w:type="spellStart"/>
+      <w:proofErr w:type="gramEnd"/>
+      <w:r>
+        <w:t>Kiểm</w:t>
+      </w:r>
+      <w:proofErr w:type="spellEnd"/>
+      <w:r>
+        <w:t xml:space="preserve"> </w:t>
+      </w:r>
+      <w:proofErr w:type="spellStart"/>
+      <w:r>
+        <w:t>thử</w:t>
+      </w:r>
+      <w:proofErr w:type="spellEnd"/>
+      <w:r>
+        <w:t xml:space="preserve"> </w:t>
+      </w:r>
+      <w:proofErr w:type="spellStart"/>
+      <w:r>
+        <w:t>ràng</w:t>
+      </w:r>
+      <w:proofErr w:type="spellEnd"/>
+      <w:r>
+        <w:t xml:space="preserve"> </w:t>
+      </w:r>
+      <w:proofErr w:type="spellStart"/>
+      <w:r>
+        <w:t>buộc</w:t>
+      </w:r>
+      <w:proofErr w:type="spellEnd"/>
+      <w:r>
+        <w:t xml:space="preserve"> </w:t>
+      </w:r>
+      <w:proofErr w:type="spellStart"/>
+      <w:r>
+        <w:t>toàn</w:t>
+      </w:r>
+      <w:proofErr w:type="spellEnd"/>
+      <w:r>
+        <w:t xml:space="preserve"> </w:t>
+      </w:r>
+      <w:proofErr w:type="spellStart"/>
+      <w:r>
+        <w:t>vẹn</w:t>
+      </w:r>
+      <w:proofErr w:type="spellEnd"/>
+      <w:r>
+        <w:t xml:space="preserve"> </w:t>
+      </w:r>
+      <w:proofErr w:type="spellStart"/>
+      <w:r>
+        <w:t>trên</w:t>
+      </w:r>
+      <w:proofErr w:type="spellEnd"/>
+      <w:r>
+        <w:t xml:space="preserve"> CSDL)</w:t>
       </w:r>
     </w:p>
     <w:p>
       <w:pPr>
-        <w:pStyle w:val="ListParagraph"/>
-        <w:ind w:left="1080"/>
-        <w:rPr>
-          <w:rFonts w:ascii="Times New Roman" w:hAnsi="Times New Roman" w:cs="Times New Roman"/>
-          <w:sz w:val="26"/>
-          <w:szCs w:val="26"/>
-        </w:rPr>
-      </w:pPr>
-      <w:r>
-        <w:rPr>
-          <w:rFonts w:ascii="Times New Roman" w:hAnsi="Times New Roman" w:cs="Times New Roman"/>
-          <w:sz w:val="26"/>
-          <w:szCs w:val="26"/>
-        </w:rPr>
-        <w:t xml:space="preserve">+ Control Testing </w:t>
+        <w:pStyle w:val="Heading3"/>
+      </w:pPr>
+      <w:r>
+        <w:t xml:space="preserve">Control Testing </w:t>
       </w:r>
     </w:p>
     <w:p>
       <w:pPr>
-        <w:pStyle w:val="ListParagraph"/>
-        <w:ind w:left="1080"/>
-        <w:rPr>
-          <w:rFonts w:ascii="Times New Roman" w:hAnsi="Times New Roman" w:cs="Times New Roman"/>
-          <w:sz w:val="26"/>
-          <w:szCs w:val="26"/>
-        </w:rPr>
-      </w:pPr>
-      <w:r>
-        <w:rPr>
-          <w:rFonts w:ascii="Times New Roman" w:hAnsi="Times New Roman" w:cs="Times New Roman"/>
-          <w:sz w:val="26"/>
-          <w:szCs w:val="26"/>
-        </w:rPr>
-        <w:t xml:space="preserve">+ Transaction </w:t>
-      </w:r>
-      <w:proofErr w:type="spellStart"/>
-      <w:r>
-        <w:rPr>
-          <w:rFonts w:ascii="Times New Roman" w:hAnsi="Times New Roman" w:cs="Times New Roman"/>
-          <w:sz w:val="26"/>
-          <w:szCs w:val="26"/>
-        </w:rPr>
+        <w:pStyle w:val="Heading4"/>
+      </w:pPr>
+      <w:r>
+        <w:t>Security Testing (</w:t>
+      </w:r>
+      <w:proofErr w:type="spellStart"/>
+      <w:r>
+        <w:t>kiểm</w:t>
+      </w:r>
+      <w:proofErr w:type="spellEnd"/>
+      <w:r>
+        <w:t xml:space="preserve"> </w:t>
+      </w:r>
+      <w:proofErr w:type="spellStart"/>
+      <w:r>
+        <w:t>chứng</w:t>
+      </w:r>
+      <w:proofErr w:type="spellEnd"/>
+      <w:r>
+        <w:t xml:space="preserve"> </w:t>
+      </w:r>
+      <w:proofErr w:type="spellStart"/>
+      <w:r>
+        <w:t>khả</w:t>
+      </w:r>
+      <w:proofErr w:type="spellEnd"/>
+      <w:r>
+        <w:t xml:space="preserve"> </w:t>
+      </w:r>
+      <w:proofErr w:type="spellStart"/>
+      <w:r>
+        <w:t>năng</w:t>
+      </w:r>
+      <w:proofErr w:type="spellEnd"/>
+      <w:r>
+        <w:t xml:space="preserve"> </w:t>
+      </w:r>
+      <w:proofErr w:type="spellStart"/>
+      <w:r>
+        <w:t>bảo</w:t>
+      </w:r>
+      <w:proofErr w:type="spellEnd"/>
+      <w:r>
+        <w:t xml:space="preserve"> </w:t>
+      </w:r>
+      <w:proofErr w:type="spellStart"/>
+      <w:r>
+        <w:t>vệ</w:t>
+      </w:r>
+      <w:proofErr w:type="spellEnd"/>
+      <w:r>
+        <w:t xml:space="preserve"> </w:t>
+      </w:r>
+      <w:proofErr w:type="spellStart"/>
+      <w:r>
+        <w:t>từ</w:t>
+      </w:r>
+      <w:proofErr w:type="spellEnd"/>
+      <w:r>
+        <w:t xml:space="preserve"> </w:t>
+      </w:r>
+      <w:proofErr w:type="spellStart"/>
+      <w:r>
+        <w:t>các</w:t>
+      </w:r>
+      <w:proofErr w:type="spellEnd"/>
+      <w:r>
+        <w:t xml:space="preserve"> </w:t>
+      </w:r>
+      <w:proofErr w:type="spellStart"/>
+      <w:r>
+        <w:t>truy</w:t>
+      </w:r>
+      <w:proofErr w:type="spellEnd"/>
+      <w:r>
+        <w:t xml:space="preserve"> </w:t>
+      </w:r>
+      <w:proofErr w:type="spellStart"/>
+      <w:r>
+        <w:t>cập</w:t>
+      </w:r>
+      <w:proofErr w:type="spellEnd"/>
+      <w:r>
+        <w:t xml:space="preserve"> </w:t>
+      </w:r>
+      <w:proofErr w:type="spellStart"/>
+      <w:r>
+        <w:t>bất</w:t>
+      </w:r>
+      <w:proofErr w:type="spellEnd"/>
+      <w:r>
+        <w:t xml:space="preserve"> </w:t>
+      </w:r>
+      <w:proofErr w:type="spellStart"/>
+      <w:r>
+        <w:t>hợp</w:t>
+      </w:r>
+      <w:proofErr w:type="spellEnd"/>
+      <w:r>
+        <w:t xml:space="preserve"> </w:t>
+      </w:r>
+      <w:proofErr w:type="spellStart"/>
+      <w:r>
+        <w:t>lệ</w:t>
+      </w:r>
+      <w:proofErr w:type="spellEnd"/>
+      <w:r>
+        <w:t>)</w:t>
+      </w:r>
+    </w:p>
+    <w:p>
+      <w:pPr>
+        <w:pStyle w:val="Heading4"/>
+      </w:pPr>
+      <w:r>
+        <w:t xml:space="preserve">Backup </w:t>
+      </w:r>
+      <w:proofErr w:type="spellStart"/>
+      <w:r>
+        <w:t>Tesing</w:t>
+      </w:r>
+      <w:proofErr w:type="spellEnd"/>
+      <w:r>
+        <w:t xml:space="preserve"> (</w:t>
+      </w:r>
+      <w:proofErr w:type="spellStart"/>
+      <w:r>
+        <w:t>kiểm</w:t>
+      </w:r>
+      <w:proofErr w:type="spellEnd"/>
+      <w:r>
+        <w:t xml:space="preserve"> </w:t>
+      </w:r>
+      <w:proofErr w:type="spellStart"/>
+      <w:r>
+        <w:t>tra</w:t>
+      </w:r>
+      <w:proofErr w:type="spellEnd"/>
+      <w:r>
+        <w:t xml:space="preserve"> </w:t>
+      </w:r>
+      <w:proofErr w:type="spellStart"/>
+      <w:r>
+        <w:t>khả</w:t>
+      </w:r>
+      <w:proofErr w:type="spellEnd"/>
+      <w:r>
+        <w:t xml:space="preserve"> </w:t>
+      </w:r>
+      <w:proofErr w:type="spellStart"/>
+      <w:r>
+        <w:t>năng</w:t>
+      </w:r>
+      <w:proofErr w:type="spellEnd"/>
+      <w:r>
+        <w:t xml:space="preserve"> </w:t>
+      </w:r>
+      <w:proofErr w:type="spellStart"/>
+      <w:r>
+        <w:t>sao</w:t>
+      </w:r>
+      <w:proofErr w:type="spellEnd"/>
+      <w:r>
+        <w:t xml:space="preserve"> </w:t>
+      </w:r>
+      <w:proofErr w:type="spellStart"/>
+      <w:r>
+        <w:t>lưu</w:t>
+      </w:r>
+      <w:proofErr w:type="spellEnd"/>
+      <w:r>
+        <w:t xml:space="preserve"> </w:t>
+      </w:r>
+      <w:proofErr w:type="spellStart"/>
+      <w:r>
+        <w:t>dữ</w:t>
+      </w:r>
+      <w:proofErr w:type="spellEnd"/>
+      <w:r>
+        <w:t xml:space="preserve"> </w:t>
+      </w:r>
+      <w:proofErr w:type="spellStart"/>
+      <w:r>
+        <w:t>liệu</w:t>
+      </w:r>
+      <w:proofErr w:type="spellEnd"/>
+      <w:r>
+        <w:t>)</w:t>
+      </w:r>
+    </w:p>
+    <w:p>
+      <w:pPr>
+        <w:pStyle w:val="Heading4"/>
+      </w:pPr>
+      <w:r>
+        <w:t>Recovery Testing (</w:t>
+      </w:r>
+      <w:proofErr w:type="spellStart"/>
+      <w:r>
+        <w:t>Kiểm</w:t>
+      </w:r>
+      <w:proofErr w:type="spellEnd"/>
+      <w:r>
+        <w:t xml:space="preserve"> </w:t>
+      </w:r>
+      <w:proofErr w:type="spellStart"/>
+      <w:r>
+        <w:t>tra</w:t>
+      </w:r>
+      <w:proofErr w:type="spellEnd"/>
+      <w:r>
+        <w:t xml:space="preserve"> </w:t>
+      </w:r>
+      <w:proofErr w:type="spellStart"/>
+      <w:r>
+        <w:t>khả</w:t>
+      </w:r>
+      <w:proofErr w:type="spellEnd"/>
+      <w:r>
+        <w:t xml:space="preserve"> </w:t>
+      </w:r>
+      <w:proofErr w:type="spellStart"/>
+      <w:r>
+        <w:t>năng</w:t>
+      </w:r>
+      <w:proofErr w:type="spellEnd"/>
+      <w:r>
+        <w:t xml:space="preserve"> </w:t>
+      </w:r>
+      <w:proofErr w:type="spellStart"/>
+      <w:r>
+        <w:t>phục</w:t>
+      </w:r>
+      <w:proofErr w:type="spellEnd"/>
+      <w:r>
+        <w:t xml:space="preserve"> </w:t>
+      </w:r>
+      <w:proofErr w:type="spellStart"/>
+      <w:r>
+        <w:t>hồi</w:t>
+      </w:r>
+      <w:proofErr w:type="spellEnd"/>
+      <w:r>
+        <w:t xml:space="preserve"> </w:t>
+      </w:r>
+      <w:proofErr w:type="spellStart"/>
+      <w:r>
+        <w:t>dữ</w:t>
+      </w:r>
+      <w:proofErr w:type="spellEnd"/>
+      <w:r>
+        <w:t xml:space="preserve"> </w:t>
+      </w:r>
+      <w:proofErr w:type="spellStart"/>
+      <w:r>
+        <w:t>liệu</w:t>
+      </w:r>
+      <w:proofErr w:type="spellEnd"/>
+      <w:r>
+        <w:t>)</w:t>
+      </w:r>
+    </w:p>
+    <w:p>
+      <w:pPr>
+        <w:pStyle w:val="Heading3"/>
+      </w:pPr>
+      <w:r>
+        <w:t xml:space="preserve">Transaction </w:t>
+      </w:r>
+      <w:proofErr w:type="spellStart"/>
+      <w:r>
         <w:t>Concurency</w:t>
       </w:r>
       <w:proofErr w:type="spellEnd"/>
       <w:r>
-        <w:rPr>
-          <w:rFonts w:ascii="Times New Roman" w:hAnsi="Times New Roman" w:cs="Times New Roman"/>
-          <w:sz w:val="26"/>
-          <w:szCs w:val="26"/>
-        </w:rPr>
         <w:t xml:space="preserve"> Testing</w:t>
+      </w:r>
+    </w:p>
+    <w:p>
+      <w:pPr>
+        <w:pStyle w:val="Heading4"/>
+      </w:pPr>
+      <w:proofErr w:type="spellStart"/>
+      <w:r>
+        <w:t>Kiểm</w:t>
+      </w:r>
+      <w:proofErr w:type="spellEnd"/>
+      <w:r>
+        <w:t xml:space="preserve"> </w:t>
+      </w:r>
+      <w:proofErr w:type="spellStart"/>
+      <w:r>
+        <w:t>chứng</w:t>
+      </w:r>
+      <w:proofErr w:type="spellEnd"/>
+      <w:r>
+        <w:t xml:space="preserve"> </w:t>
+      </w:r>
+      <w:proofErr w:type="spellStart"/>
+      <w:r>
+        <w:t>các</w:t>
+      </w:r>
+      <w:proofErr w:type="spellEnd"/>
+      <w:r>
+        <w:t xml:space="preserve"> </w:t>
+      </w:r>
+      <w:proofErr w:type="spellStart"/>
+      <w:r>
+        <w:t>thao</w:t>
+      </w:r>
+      <w:proofErr w:type="spellEnd"/>
+      <w:r>
+        <w:t xml:space="preserve"> </w:t>
+      </w:r>
+      <w:proofErr w:type="spellStart"/>
+      <w:r>
+        <w:t>tác</w:t>
+      </w:r>
+      <w:proofErr w:type="spellEnd"/>
+      <w:r>
+        <w:t xml:space="preserve"> </w:t>
+      </w:r>
+      <w:proofErr w:type="spellStart"/>
+      <w:r>
+        <w:t>trên</w:t>
+      </w:r>
+      <w:proofErr w:type="spellEnd"/>
+      <w:r>
+        <w:t xml:space="preserve"> </w:t>
+      </w:r>
+      <w:proofErr w:type="spellStart"/>
+      <w:r>
+        <w:t>dữ</w:t>
+      </w:r>
+      <w:proofErr w:type="spellEnd"/>
+      <w:r>
+        <w:t xml:space="preserve"> </w:t>
+      </w:r>
+      <w:proofErr w:type="spellStart"/>
+      <w:r>
+        <w:t>liệu</w:t>
+      </w:r>
+      <w:proofErr w:type="spellEnd"/>
+      <w:r>
+        <w:t xml:space="preserve"> </w:t>
+      </w:r>
+      <w:proofErr w:type="spellStart"/>
+      <w:r>
+        <w:t>vào</w:t>
+      </w:r>
+      <w:proofErr w:type="spellEnd"/>
+      <w:r>
+        <w:t xml:space="preserve"> </w:t>
+      </w:r>
+      <w:proofErr w:type="spellStart"/>
+      <w:r>
+        <w:t>cùng</w:t>
+      </w:r>
+      <w:proofErr w:type="spellEnd"/>
+      <w:r>
+        <w:t xml:space="preserve"> </w:t>
+      </w:r>
+      <w:proofErr w:type="spellStart"/>
+      <w:r>
+        <w:t>một</w:t>
+      </w:r>
+      <w:proofErr w:type="spellEnd"/>
+      <w:r>
+        <w:t xml:space="preserve"> </w:t>
+      </w:r>
+      <w:proofErr w:type="spellStart"/>
+      <w:r>
+        <w:t>thời</w:t>
+      </w:r>
+      <w:proofErr w:type="spellEnd"/>
+      <w:r>
+        <w:t xml:space="preserve"> </w:t>
+      </w:r>
+      <w:proofErr w:type="spellStart"/>
+      <w:r>
+        <w:t>điểm</w:t>
+      </w:r>
+      <w:proofErr w:type="spellEnd"/>
+      <w:r>
+        <w:t>.</w:t>
+      </w:r>
+    </w:p>
+    <w:p>
+      <w:pPr>
+        <w:pStyle w:val="Heading4"/>
+      </w:pPr>
+      <w:proofErr w:type="spellStart"/>
+      <w:r>
+        <w:t>Khả</w:t>
+      </w:r>
+      <w:proofErr w:type="spellEnd"/>
+      <w:r>
+        <w:t xml:space="preserve"> </w:t>
+      </w:r>
+      <w:proofErr w:type="spellStart"/>
+      <w:r>
+        <w:t>năng</w:t>
+      </w:r>
+      <w:proofErr w:type="spellEnd"/>
+      <w:r>
+        <w:t xml:space="preserve"> </w:t>
+      </w:r>
+      <w:proofErr w:type="spellStart"/>
+      <w:r>
+        <w:t>xuất</w:t>
+      </w:r>
+      <w:proofErr w:type="spellEnd"/>
+      <w:r>
+        <w:t xml:space="preserve"> </w:t>
+      </w:r>
+      <w:proofErr w:type="spellStart"/>
+      <w:r>
+        <w:t>hiện</w:t>
+      </w:r>
+      <w:proofErr w:type="spellEnd"/>
+      <w:r>
+        <w:t xml:space="preserve"> </w:t>
+      </w:r>
+      <w:proofErr w:type="spellStart"/>
+      <w:r>
+        <w:t>nhiều</w:t>
+      </w:r>
+      <w:proofErr w:type="spellEnd"/>
+      <w:r>
+        <w:t xml:space="preserve"> </w:t>
+      </w:r>
+      <w:proofErr w:type="spellStart"/>
+      <w:r>
+        <w:t>lỗi</w:t>
+      </w:r>
+      <w:proofErr w:type="spellEnd"/>
+      <w:r>
+        <w:t xml:space="preserve"> </w:t>
+      </w:r>
+      <w:proofErr w:type="spellStart"/>
+      <w:r>
+        <w:t>nghiêm</w:t>
+      </w:r>
+      <w:proofErr w:type="spellEnd"/>
+      <w:r>
+        <w:t xml:space="preserve"> </w:t>
+      </w:r>
+      <w:proofErr w:type="spellStart"/>
+      <w:r>
+        <w:t>trọng</w:t>
+      </w:r>
+      <w:proofErr w:type="spellEnd"/>
+      <w:r>
+        <w:t>.</w:t>
       </w:r>
     </w:p>
     <w:p>
@@ -21445,8 +21900,59 @@
       </w:r>
       <w:bookmarkEnd w:id="25"/>
     </w:p>
+    <w:p>
+      <w:r>
+        <w:t xml:space="preserve">[1]. </w:t>
+      </w:r>
+      <w:r>
+        <w:t>_</w:t>
+      </w:r>
+      <w:proofErr w:type="spellStart"/>
+      <w:r>
+        <w:t>TKhao_Testing</w:t>
+      </w:r>
+      <w:proofErr w:type="spellEnd"/>
+      <w:r>
+        <w:t xml:space="preserve"> Applications on the Web</w:t>
+      </w:r>
+      <w:r>
+        <w:t>.pdf</w:t>
+      </w:r>
+    </w:p>
+    <w:p>
+      <w:r>
+        <w:t xml:space="preserve">[2]. </w:t>
+      </w:r>
+      <w:r>
+        <w:t>Refs.DBApp.TestingDB</w:t>
+      </w:r>
+      <w:r>
+        <w:t>.pdf</w:t>
+      </w:r>
+    </w:p>
+    <w:p>
+      <w:r>
+        <w:t xml:space="preserve">[3]. </w:t>
+      </w:r>
+      <w:hyperlink r:id="rId11" w:history="1">
+        <w:r>
+          <w:rPr>
+            <w:rStyle w:val="Hyperlink"/>
+          </w:rPr>
+          <w:t>https://viblo.asia/newest</w:t>
+        </w:r>
+      </w:hyperlink>
+    </w:p>
+    <w:p>
+      <w:r>
+        <w:t xml:space="preserve">[4]. </w:t>
+      </w:r>
+      <w:r>
+        <w:t>https://wiki.tino.org/</w:t>
+      </w:r>
+    </w:p>
     <w:sectPr>
-      <w:headerReference w:type="default" r:id="rId11"/>
+      <w:headerReference w:type="default" r:id="rId12"/>
       <w:pgSz w:w="12240" w:h="15840"/>
       <w:pgMar w:top="1440" w:right="1440" w:bottom="1440" w:left="1440" w:header="720" w:footer="720" w:gutter="0"/>
       <w:pgNumType w:start="1"/>
@@ -23683,6 +24189,18 @@
       <w:szCs w:val="20"/>
     </w:rPr>
   </w:style>
+  <w:style w:type="character" w:styleId="UnresolvedMention">
+    <w:name w:val="Unresolved Mention"/>
+    <w:basedOn w:val="DefaultParagraphFont"/>
+    <w:uiPriority w:val="99"/>
+    <w:semiHidden/>
+    <w:unhideWhenUsed/>
+    <w:rsid w:val="008F127B"/>
+    <w:rPr>
+      <w:color w:val="605E5C"/>
+      <w:shd w:val="clear" w:color="auto" w:fill="E1DFDD"/>
+    </w:rPr>
+  </w:style>
 </w:styles>
 </file>
 

</xml_diff>